<commit_message>
Test github cmd part 1
</commit_message>
<xml_diff>
--- a/hi.docx
+++ b/hi.docx
@@ -26,6 +26,11 @@
     <w:p>
       <w:r>
         <w:t>Hello Hải</w:t>
+      </w:r>
+    </w:p>
+    <w:p>
+      <w:r>
+        <w:t>Đây là dòng test lệnh cmd đừng quan tâm !</w:t>
       </w:r>
     </w:p>
     <w:sectPr>

</xml_diff>